<commit_message>
updated concept doc - added pictures from concept.psd
</commit_message>
<xml_diff>
--- a/concepts/Concept doc for game.docx
+++ b/concepts/Concept doc for game.docx
@@ -1,22 +1,13 @@
 
 <file path=word/document.xml><?xml version="1.0" encoding="utf-8"?>
-<w:document xmlns:wpc="http://schemas.microsoft.com/office/word/2010/wordprocessingCanvas" xmlns:mc="http://schemas.openxmlformats.org/markup-compatibility/2006" xmlns:o="urn:schemas-microsoft-com:office:office" xmlns:r="http://schemas.openxmlformats.org/officeDocument/2006/relationships" xmlns:m="http://schemas.openxmlformats.org/officeDocument/2006/math" xmlns:v="urn:schemas-microsoft-com:vml" xmlns:wp14="http://schemas.microsoft.com/office/word/2010/wordprocessingDrawing" xmlns:wp="http://schemas.openxmlformats.org/drawingml/2006/wordprocessingDrawing" xmlns:w10="urn:schemas-microsoft-com:office:word" xmlns:w="http://schemas.openxmlformats.org/wordprocessingml/2006/main" xmlns:w14="http://schemas.microsoft.com/office/word/2010/wordml" xmlns:w15="http://schemas.microsoft.com/office/word/2012/wordml" xmlns:wpg="http://schemas.microsoft.com/office/word/2010/wordprocessingGroup" xmlns:wpi="http://schemas.microsoft.com/office/word/2010/wordprocessingInk" xmlns:wne="http://schemas.microsoft.com/office/word/2006/wordml" xmlns:wps="http://schemas.microsoft.com/office/word/2010/wordprocessingShape" xmlns:w16se="http://schemas.microsoft.com/office/word/2015/wordml/symex" xmlns:w16cid="http://schemas.microsoft.com/office/word/2016/wordml/cid" xmlns:w16="http://schemas.microsoft.com/office/word/2018/wordml" xmlns:w16cex="http://schemas.microsoft.com/office/word/2018/wordml/cex" xmlns:w16sdtdh="http://schemas.microsoft.com/office/word/2020/wordml/sdtdatahash" mc:Ignorable="w14 w15 wp14 w16se w16cid w16 w16cex w16sdtdh">
+<w:document xmlns:wpc="http://schemas.microsoft.com/office/word/2010/wordprocessingCanvas" xmlns:cx="http://schemas.microsoft.com/office/drawing/2014/chartex" xmlns:cx1="http://schemas.microsoft.com/office/drawing/2015/9/8/chartex" xmlns:cx2="http://schemas.microsoft.com/office/drawing/2015/10/21/chartex" xmlns:cx3="http://schemas.microsoft.com/office/drawing/2016/5/9/chartex" xmlns:cx4="http://schemas.microsoft.com/office/drawing/2016/5/10/chartex" xmlns:cx5="http://schemas.microsoft.com/office/drawing/2016/5/11/chartex" xmlns:cx6="http://schemas.microsoft.com/office/drawing/2016/5/12/chartex" xmlns:cx7="http://schemas.microsoft.com/office/drawing/2016/5/13/chartex" xmlns:cx8="http://schemas.microsoft.com/office/drawing/2016/5/14/chartex" xmlns:mc="http://schemas.openxmlformats.org/markup-compatibility/2006" xmlns:aink="http://schemas.microsoft.com/office/drawing/2016/ink" xmlns:am3d="http://schemas.microsoft.com/office/drawing/2017/model3d" xmlns:o="urn:schemas-microsoft-com:office:office" xmlns:r="http://schemas.openxmlformats.org/officeDocument/2006/relationships" xmlns:m="http://schemas.openxmlformats.org/officeDocument/2006/math" xmlns:v="urn:schemas-microsoft-com:vml" xmlns:wp14="http://schemas.microsoft.com/office/word/2010/wordprocessingDrawing" xmlns:wp="http://schemas.openxmlformats.org/drawingml/2006/wordprocessingDrawing" xmlns:w10="urn:schemas-microsoft-com:office:word" xmlns:w="http://schemas.openxmlformats.org/wordprocessingml/2006/main" xmlns:w14="http://schemas.microsoft.com/office/word/2010/wordml" xmlns:w15="http://schemas.microsoft.com/office/word/2012/wordml" xmlns:w16cex="http://schemas.microsoft.com/office/word/2018/wordml/cex" xmlns:w16cid="http://schemas.microsoft.com/office/word/2016/wordml/cid" xmlns:w16="http://schemas.microsoft.com/office/word/2018/wordml" xmlns:w16sdtdh="http://schemas.microsoft.com/office/word/2020/wordml/sdtdatahash" xmlns:w16se="http://schemas.microsoft.com/office/word/2015/wordml/symex" xmlns:wpg="http://schemas.microsoft.com/office/word/2010/wordprocessingGroup" xmlns:wpi="http://schemas.microsoft.com/office/word/2010/wordprocessingInk" xmlns:wne="http://schemas.microsoft.com/office/word/2006/wordml" xmlns:wps="http://schemas.microsoft.com/office/word/2010/wordprocessingShape" mc:Ignorable="w14 w15 w16se w16cid w16 w16cex w16sdtdh wp14">
   <w:body>
     <w:p>
       <w:pPr>
         <w:pStyle w:val="Heading1"/>
       </w:pPr>
       <w:r>
-        <w:rPr/>
-        <w:t xml:space="preserve">Concept document for “On </w:t>
-      </w:r>
-      <w:r>
-        <w:rPr/>
-        <w:t>The</w:t>
-      </w:r>
-      <w:r>
-        <w:rPr/>
-        <w:t xml:space="preserve"> Clock” (working title)</w:t>
+        <w:t>Concept document for “On The Clock” (working title)</w:t>
       </w:r>
     </w:p>
     <w:p>
@@ -34,24 +25,15 @@
         <w:pStyle w:val="Heading2"/>
       </w:pPr>
       <w:r>
-        <w:rPr/>
         <w:t>First screen</w:t>
       </w:r>
     </w:p>
     <w:p>
-      <w:pPr>
-        <w:pStyle w:val="Normal"/>
-      </w:pPr>
-      <w:r>
-        <w:rPr/>
+      <w:r>
         <w:t>-  form at the start that asks whether you wish to use mobile style or desktop style movement (nipple movement/key input movement, interaction through a UI button/key input)</w:t>
       </w:r>
     </w:p>
-    <w:p>
-      <w:pPr>
-        <w:pStyle w:val="Normal"/>
-      </w:pPr>
-    </w:p>
+    <w:p/>
     <w:p>
       <w:pPr>
         <w:pStyle w:val="Heading2"/>
@@ -62,299 +44,284 @@
         <w:pStyle w:val="Heading2"/>
       </w:pPr>
     </w:p>
-    <w:p xmlns:wp14="http://schemas.microsoft.com/office/word/2010/wordml" wp14:paraId="7F54152B" wp14:textId="1D2869EE">
+    <w:p>
       <w:pPr>
         <w:pStyle w:val="Heading2"/>
       </w:pPr>
       <w:r>
-        <w:rPr/>
         <w:t>Screen elements</w:t>
       </w:r>
     </w:p>
-    <w:p xmlns:wp14="http://schemas.microsoft.com/office/word/2010/wordml" wp14:paraId="6BE92BFC" wp14:textId="14A6DAF7">
+    <w:p>
       <w:pPr>
         <w:pStyle w:val="Heading2"/>
       </w:pPr>
       <w:r>
-        <w:rPr/>
         <w:t xml:space="preserve"> </w:t>
       </w:r>
     </w:p>
-    <w:p xmlns:wp14="http://schemas.microsoft.com/office/word/2010/wordml" wp14:paraId="2C078E63" wp14:textId="7A7BAE19">
-      <w:r>
-        <w:rPr/>
+    <w:p>
+      <w:r>
         <w:t>- A rotating clock that can be dragged by the mouse</w:t>
       </w:r>
       <w:r>
-        <w:rPr/>
         <w:t xml:space="preserve"> (nipple</w:t>
       </w:r>
       <w:r>
-        <w:rPr/>
         <w:t>?</w:t>
       </w:r>
       <w:r>
-        <w:rPr/>
         <w:t>)</w:t>
       </w:r>
     </w:p>
     <w:p>
-      <w:pPr>
-        <w:pStyle w:val="Normal"/>
-      </w:pPr>
-      <w:r>
-        <w:rPr/>
+      <w:r>
         <w:t xml:space="preserve"> - a square canvas on which the player can move</w:t>
       </w:r>
     </w:p>
     <w:p>
-      <w:pPr>
-        <w:pStyle w:val="Normal"/>
-      </w:pPr>
-      <w:r>
-        <w:rPr/>
+      <w:r>
         <w:t xml:space="preserve"> - elements that react to the state of this clock</w:t>
       </w:r>
     </w:p>
     <w:p>
-      <w:pPr>
-        <w:pStyle w:val="Normal"/>
-      </w:pPr>
-      <w:r>
-        <w:rPr/>
+      <w:r>
         <w:t xml:space="preserve"> - text boxes underneath the canvas, </w:t>
       </w:r>
       <w:r>
-        <w:rPr/>
         <w:t>you can select dialogue options through clicking them.</w:t>
       </w:r>
     </w:p>
     <w:p>
-      <w:pPr>
-        <w:pStyle w:val="Normal"/>
-      </w:pPr>
-      <w:r>
-        <w:rPr/>
+      <w:r>
         <w:t xml:space="preserve"> - animations for the player character, but otherwise it can be unanimated.</w:t>
       </w:r>
     </w:p>
     <w:p>
-      <w:pPr>
-        <w:pStyle w:val="Normal"/>
-      </w:pPr>
-      <w:r>
-        <w:rPr/>
+      <w:r>
         <w:t xml:space="preserve"> - UI elements to control the character if user selected the mobile version in the form</w:t>
       </w:r>
     </w:p>
     <w:p>
-      <w:pPr>
-        <w:pStyle w:val="Normal"/>
-      </w:pPr>
-    </w:p>
-    <w:p>
-      <w:pPr>
-        <w:pStyle w:val="Normal"/>
-      </w:pPr>
-    </w:p>
-    <w:p>
-      <w:pPr>
-        <w:pStyle w:val="Normal"/>
-      </w:pPr>
-    </w:p>
+      <w:r>
+        <w:drawing>
+          <wp:inline distT="0" distB="0" distL="0" distR="0" wp14:anchorId="414EDA06" wp14:editId="26204220">
+            <wp:extent cx="5943600" cy="2984500"/>
+            <wp:effectExtent l="0" t="0" r="0" b="6350"/>
+            <wp:docPr id="3" name="Picture 3"/>
+            <wp:cNvGraphicFramePr>
+              <a:graphicFrameLocks xmlns:a="http://schemas.openxmlformats.org/drawingml/2006/main" noChangeAspect="1"/>
+            </wp:cNvGraphicFramePr>
+            <a:graphic xmlns:a="http://schemas.openxmlformats.org/drawingml/2006/main">
+              <a:graphicData uri="http://schemas.openxmlformats.org/drawingml/2006/picture">
+                <pic:pic xmlns:pic="http://schemas.openxmlformats.org/drawingml/2006/picture">
+                  <pic:nvPicPr>
+                    <pic:cNvPr id="1" name=""/>
+                    <pic:cNvPicPr/>
+                  </pic:nvPicPr>
+                  <pic:blipFill>
+                    <a:blip r:embed="rId4"/>
+                    <a:stretch>
+                      <a:fillRect/>
+                    </a:stretch>
+                  </pic:blipFill>
+                  <pic:spPr>
+                    <a:xfrm>
+                      <a:off x="0" y="0"/>
+                      <a:ext cx="5943600" cy="2984500"/>
+                    </a:xfrm>
+                    <a:prstGeom prst="rect">
+                      <a:avLst/>
+                    </a:prstGeom>
+                  </pic:spPr>
+                </pic:pic>
+              </a:graphicData>
+            </a:graphic>
+          </wp:inline>
+        </w:drawing>
+      </w:r>
+    </w:p>
+    <w:p>
+      <w:r>
+        <w:lastRenderedPageBreak/>
+        <w:drawing>
+          <wp:inline distT="0" distB="0" distL="0" distR="0" wp14:anchorId="246A3CCA" wp14:editId="4284DD45">
+            <wp:extent cx="3299655" cy="5743575"/>
+            <wp:effectExtent l="0" t="0" r="0" b="0"/>
+            <wp:docPr id="4" name="Picture 4"/>
+            <wp:cNvGraphicFramePr>
+              <a:graphicFrameLocks xmlns:a="http://schemas.openxmlformats.org/drawingml/2006/main" noChangeAspect="1"/>
+            </wp:cNvGraphicFramePr>
+            <a:graphic xmlns:a="http://schemas.openxmlformats.org/drawingml/2006/main">
+              <a:graphicData uri="http://schemas.openxmlformats.org/drawingml/2006/picture">
+                <pic:pic xmlns:pic="http://schemas.openxmlformats.org/drawingml/2006/picture">
+                  <pic:nvPicPr>
+                    <pic:cNvPr id="1" name=""/>
+                    <pic:cNvPicPr/>
+                  </pic:nvPicPr>
+                  <pic:blipFill>
+                    <a:blip r:embed="rId5"/>
+                    <a:stretch>
+                      <a:fillRect/>
+                    </a:stretch>
+                  </pic:blipFill>
+                  <pic:spPr>
+                    <a:xfrm>
+                      <a:off x="0" y="0"/>
+                      <a:ext cx="3305995" cy="5754611"/>
+                    </a:xfrm>
+                    <a:prstGeom prst="rect">
+                      <a:avLst/>
+                    </a:prstGeom>
+                  </pic:spPr>
+                </pic:pic>
+              </a:graphicData>
+            </a:graphic>
+          </wp:inline>
+        </w:drawing>
+      </w:r>
+    </w:p>
+    <w:p/>
+    <w:p/>
+    <w:p/>
     <w:p>
       <w:pPr>
         <w:pStyle w:val="Heading2"/>
       </w:pPr>
       <w:r>
-        <w:rPr/>
         <w:t>Gameplay</w:t>
       </w:r>
     </w:p>
     <w:p>
-      <w:pPr>
-        <w:pStyle w:val="Normal"/>
-      </w:pPr>
-      <w:r>
-        <w:rPr/>
+      <w:r>
         <w:t xml:space="preserve">- </w:t>
       </w:r>
       <w:r>
-        <w:rPr/>
         <w:t xml:space="preserve">a map of </w:t>
       </w:r>
       <w:r>
-        <w:rPr/>
         <w:t>9 tiles of canvas screens that are linked together, so the player can walk between them (screen index of 0 – 8)</w:t>
       </w:r>
       <w:r>
-        <w:rPr/>
         <w:t>. These map tiles feature houses, NPCs, and other objects.</w:t>
       </w:r>
     </w:p>
-    <w:p>
-      <w:pPr>
-        <w:pStyle w:val="Normal"/>
-      </w:pPr>
-      <w:r>
-        <w:rPr/>
+    <w:p/>
+    <w:p/>
+    <w:p>
+      <w:r>
+        <w:lastRenderedPageBreak/>
+        <w:drawing>
+          <wp:inline distT="0" distB="0" distL="0" distR="0" wp14:anchorId="3037FFA6" wp14:editId="7865AA91">
+            <wp:extent cx="3081130" cy="2971800"/>
+            <wp:effectExtent l="0" t="0" r="5080" b="0"/>
+            <wp:docPr id="1" name="Picture 1"/>
+            <wp:cNvGraphicFramePr>
+              <a:graphicFrameLocks xmlns:a="http://schemas.openxmlformats.org/drawingml/2006/main" noChangeAspect="1"/>
+            </wp:cNvGraphicFramePr>
+            <a:graphic xmlns:a="http://schemas.openxmlformats.org/drawingml/2006/main">
+              <a:graphicData uri="http://schemas.openxmlformats.org/drawingml/2006/picture">
+                <pic:pic xmlns:pic="http://schemas.openxmlformats.org/drawingml/2006/picture">
+                  <pic:nvPicPr>
+                    <pic:cNvPr id="1" name=""/>
+                    <pic:cNvPicPr/>
+                  </pic:nvPicPr>
+                  <pic:blipFill>
+                    <a:blip r:embed="rId6"/>
+                    <a:stretch>
+                      <a:fillRect/>
+                    </a:stretch>
+                  </pic:blipFill>
+                  <pic:spPr>
+                    <a:xfrm>
+                      <a:off x="0" y="0"/>
+                      <a:ext cx="3087068" cy="2977528"/>
+                    </a:xfrm>
+                    <a:prstGeom prst="rect">
+                      <a:avLst/>
+                    </a:prstGeom>
+                  </pic:spPr>
+                </pic:pic>
+              </a:graphicData>
+            </a:graphic>
+          </wp:inline>
+        </w:drawing>
+      </w:r>
+    </w:p>
+    <w:p/>
+    <w:p/>
+    <w:p>
+      <w:r>
         <w:t xml:space="preserve"> - you can interact with NPCs, which will show you some dialogue underneath the Canvas.</w:t>
       </w:r>
     </w:p>
     <w:p>
-      <w:pPr>
-        <w:pStyle w:val="Normal"/>
-      </w:pPr>
-      <w:r>
-        <w:rPr/>
-        <w:t xml:space="preserve"> - the Clock </w:t>
-      </w:r>
-      <w:r>
-        <w:rPr/>
-        <w:t>represents</w:t>
-      </w:r>
-      <w:r>
-        <w:rPr/>
-        <w:t xml:space="preserve"> time of day. Each day is </w:t>
-      </w:r>
-      <w:r>
-        <w:rPr/>
+      <w:r>
+        <w:t xml:space="preserve"> - the Clock represents time of day. Each day is </w:t>
+      </w:r>
+      <w:r>
         <w:t>separated</w:t>
       </w:r>
       <w:r>
-        <w:rPr/>
         <w:t xml:space="preserve"> into 4 parts – morning, (around) noon, afternoon, evening. </w:t>
       </w:r>
     </w:p>
     <w:p>
-      <w:pPr>
-        <w:pStyle w:val="Normal"/>
-      </w:pPr>
-      <w:r>
-        <w:rPr/>
+      <w:r>
         <w:t xml:space="preserve"> - Rotating the clock will change where the NPCs are – each NPC has a simple schedule</w:t>
       </w:r>
       <w:r>
-        <w:rPr/>
-        <w:t xml:space="preserve">, and will be in </w:t>
-      </w:r>
-      <w:r>
-        <w:rPr/>
-        <w:t>different times</w:t>
-      </w:r>
-      <w:r>
-        <w:rPr/>
-        <w:t xml:space="preserve"> according to what day phase it is.</w:t>
-      </w:r>
-    </w:p>
-    <w:p>
-      <w:pPr>
-        <w:pStyle w:val="Normal"/>
-      </w:pPr>
-      <w:r>
-        <w:rPr/>
+        <w:t>, and will be in different times according to what day phase it is.</w:t>
+      </w:r>
+    </w:p>
+    <w:p>
+      <w:r>
         <w:t xml:space="preserve"> - </w:t>
       </w:r>
       <w:r>
-        <w:rPr/>
         <w:t>Overall goal</w:t>
       </w:r>
       <w:r>
-        <w:rPr/>
+        <w:t xml:space="preserve"> of the game is to </w:t>
+      </w:r>
+      <w:r>
+        <w:t xml:space="preserve">sync up the schedules of your friends to gather around a campfire. </w:t>
+      </w:r>
+    </w:p>
+    <w:p>
+      <w:r>
+        <w:t xml:space="preserve"> - slight puzzle: </w:t>
+      </w:r>
+      <w:r>
+        <w:t>finding a way to affect the schedules of your friends. Finding out which phase of the day they can all be free.</w:t>
+      </w:r>
+    </w:p>
+    <w:p>
+      <w:pPr>
+        <w:pStyle w:val="Heading3"/>
+      </w:pPr>
+      <w:r>
+        <w:t>Example:</w:t>
+      </w:r>
+    </w:p>
+    <w:p>
+      <w:r>
+        <w:t xml:space="preserve">One of the friends can be found working at a restaurant, by default they are busy at lunch time, because that’s when rush hour is. In the world, you can find </w:t>
+      </w:r>
+      <w:r>
+        <w:t xml:space="preserve">a sign that advertises this restaurant’s lunches. You get the option to change this sign to advertise dinner, afternoon tea, or breakfast, which will change when </w:t>
+      </w:r>
+      <w:r>
+        <w:t>the restaurant is busy.</w:t>
+      </w:r>
+      <w:r>
+        <w:t xml:space="preserve"> When the friend isn’t busy at the moment, you can come up to them and tell them to meet you at the campfire right away.</w:t>
+      </w:r>
+      <w:r>
         <w:t xml:space="preserve"> </w:t>
       </w:r>
-      <w:r>
-        <w:rPr/>
-        <w:t xml:space="preserve">of the game is to </w:t>
-      </w:r>
-      <w:r>
-        <w:rPr/>
-        <w:t>sync</w:t>
-      </w:r>
-      <w:r>
-        <w:rPr/>
-        <w:t xml:space="preserve"> up the schedules of your friends to gather around a campfire. </w:t>
-      </w:r>
-    </w:p>
-    <w:p>
-      <w:pPr>
-        <w:pStyle w:val="Normal"/>
-      </w:pPr>
-      <w:r>
-        <w:rPr/>
-        <w:t xml:space="preserve"> - slight puzzle: </w:t>
-      </w:r>
-      <w:r>
-        <w:rPr/>
-        <w:t xml:space="preserve">finding a way to affect the schedules of your friends. Finding </w:t>
-      </w:r>
-      <w:r>
-        <w:rPr/>
-        <w:t xml:space="preserve">out </w:t>
-      </w:r>
-      <w:r>
-        <w:rPr/>
-        <w:t>which</w:t>
-      </w:r>
-      <w:r>
-        <w:rPr/>
-        <w:t xml:space="preserve"> phase of the day they can all be free.</w:t>
-      </w:r>
-    </w:p>
-    <w:p>
-      <w:pPr>
-        <w:pStyle w:val="Heading3"/>
-      </w:pPr>
-      <w:r>
-        <w:rPr/>
-        <w:t>Example:</w:t>
-      </w:r>
-    </w:p>
-    <w:p>
-      <w:pPr>
-        <w:pStyle w:val="Normal"/>
-      </w:pPr>
-      <w:r>
-        <w:rPr/>
-        <w:t xml:space="preserve">One of the friends can be found working at a restaurant, by default they are busy at lunch time, because that’s when rush hour is. In the world, you can find </w:t>
-      </w:r>
-      <w:r>
-        <w:rPr/>
-        <w:t xml:space="preserve">a sign that advertises this restaurant’s lunches. You get the option to change this sign to advertise dinner, afternoon tea, or breakfast, which will change when </w:t>
-      </w:r>
-      <w:r>
-        <w:rPr/>
-        <w:t>the restaurant is busy.</w:t>
-      </w:r>
-      <w:r>
-        <w:rPr/>
-        <w:t xml:space="preserve"> When the friend </w:t>
-      </w:r>
-      <w:r>
-        <w:rPr/>
-        <w:t>isn’t</w:t>
-      </w:r>
-      <w:r>
-        <w:rPr/>
-        <w:t xml:space="preserve"> busy </w:t>
-      </w:r>
-      <w:r>
-        <w:rPr/>
-        <w:t>at the moment</w:t>
-      </w:r>
-      <w:r>
-        <w:rPr/>
-        <w:t>, you can come up to them and tell them to meet you at the campfire right away.</w:t>
-      </w:r>
-      <w:r>
-        <w:rPr/>
-        <w:t xml:space="preserve"> </w:t>
-      </w:r>
-    </w:p>
-    <w:p>
-      <w:pPr>
-        <w:pStyle w:val="Normal"/>
-      </w:pPr>
+    </w:p>
+    <w:p>
       <w:r>
         <w:br/>
       </w:r>
@@ -367,39 +334,25 @@
         <w:pStyle w:val="Heading2"/>
       </w:pPr>
       <w:r>
-        <w:rPr/>
         <w:t>Assets</w:t>
       </w:r>
     </w:p>
     <w:p>
-      <w:pPr>
-        <w:pStyle w:val="Normal"/>
-      </w:pPr>
-      <w:r>
-        <w:rPr/>
+      <w:r>
         <w:t>Since this is a non-commercial product, I will be using freeware assets found on itch.io. Some preliminary options:</w:t>
       </w:r>
     </w:p>
     <w:p>
       <w:pPr>
-        <w:pStyle w:val="Normal"/>
         <w:rPr>
-          <w:rFonts w:ascii="Calibri" w:hAnsi="Calibri" w:eastAsia="Calibri" w:cs="Calibri"/>
-          <w:noProof w:val="0"/>
-          <w:sz w:val="22"/>
-          <w:szCs w:val="22"/>
-          <w:lang w:val="en-US"/>
+          <w:rFonts w:ascii="Calibri" w:eastAsia="Calibri" w:hAnsi="Calibri" w:cs="Calibri"/>
         </w:rPr>
       </w:pPr>
-      <w:hyperlink r:id="R7fbbfd2a25b04dfc">
+      <w:hyperlink r:id="rId7">
         <w:r>
           <w:rPr>
             <w:rStyle w:val="Hyperlink"/>
-            <w:rFonts w:ascii="Calibri" w:hAnsi="Calibri" w:eastAsia="Calibri" w:cs="Calibri"/>
-            <w:noProof w:val="0"/>
-            <w:sz w:val="22"/>
-            <w:szCs w:val="22"/>
-            <w:lang w:val="en-US"/>
+            <w:rFonts w:ascii="Calibri" w:eastAsia="Calibri" w:hAnsi="Calibri" w:cs="Calibri"/>
           </w:rPr>
           <w:t>Cozy People Asset Pack by shubibubi (itch.io)</w:t>
         </w:r>
@@ -407,36 +360,23 @@
     </w:p>
     <w:p>
       <w:pPr>
-        <w:pStyle w:val="Normal"/>
         <w:rPr>
-          <w:rFonts w:ascii="Calibri" w:hAnsi="Calibri" w:eastAsia="Calibri" w:cs="Calibri"/>
-          <w:noProof w:val="0"/>
-          <w:sz w:val="22"/>
-          <w:szCs w:val="22"/>
-          <w:lang w:val="en-US"/>
+          <w:rFonts w:ascii="Calibri" w:eastAsia="Calibri" w:hAnsi="Calibri" w:cs="Calibri"/>
         </w:rPr>
       </w:pPr>
-      <w:hyperlink r:id="R1df43381b43c4719">
+      <w:hyperlink r:id="rId8">
         <w:r>
           <w:rPr>
             <w:rStyle w:val="Hyperlink"/>
-            <w:rFonts w:ascii="Calibri" w:hAnsi="Calibri" w:eastAsia="Calibri" w:cs="Calibri"/>
-            <w:noProof w:val="0"/>
-            <w:sz w:val="22"/>
-            <w:szCs w:val="22"/>
-            <w:lang w:val="en-US"/>
+            <w:rFonts w:ascii="Calibri" w:eastAsia="Calibri" w:hAnsi="Calibri" w:cs="Calibri"/>
           </w:rPr>
           <w:t>SmallBurg - Village Pack by almostApixel (itch.io)</w:t>
         </w:r>
       </w:hyperlink>
     </w:p>
-    <w:p>
-      <w:pPr>
-        <w:pStyle w:val="Normal"/>
-      </w:pPr>
-    </w:p>
+    <w:p/>
     <w:sectPr>
-      <w:pgSz w:w="12240" w:h="15840" w:orient="portrait"/>
+      <w:pgSz w:w="12240" w:h="15840"/>
       <w:pgMar w:top="1440" w:right="1440" w:bottom="1440" w:left="1440" w:header="720" w:footer="720" w:gutter="0"/>
       <w:cols w:space="720"/>
       <w:docGrid w:linePitch="360"/>
@@ -446,11 +386,11 @@
 </file>
 
 <file path=word/styles.xml><?xml version="1.0" encoding="utf-8"?>
-<w:styles xmlns:wp14="http://schemas.microsoft.com/office/word/2010/wordprocessingDrawing" xmlns:mc="http://schemas.openxmlformats.org/markup-compatibility/2006" xmlns:r="http://schemas.openxmlformats.org/officeDocument/2006/relationships" xmlns:w="http://schemas.openxmlformats.org/wordprocessingml/2006/main" xmlns:w14="http://schemas.microsoft.com/office/word/2010/wordml" xmlns:w15="http://schemas.microsoft.com/office/word/2012/wordml" xmlns:w16se="http://schemas.microsoft.com/office/word/2015/wordml/symex" xmlns:w16cid="http://schemas.microsoft.com/office/word/2016/wordml/cid" xmlns:w16="http://schemas.microsoft.com/office/word/2018/wordml" xmlns:w16cex="http://schemas.microsoft.com/office/word/2018/wordml/cex" xmlns:w16sdtdh="http://schemas.microsoft.com/office/word/2020/wordml/sdtdatahash" mc:Ignorable="w14 w15 wp14 w16se w16cid w16 w16cex w16sdtdh">
+<w:styles xmlns:mc="http://schemas.openxmlformats.org/markup-compatibility/2006" xmlns:r="http://schemas.openxmlformats.org/officeDocument/2006/relationships" xmlns:w="http://schemas.openxmlformats.org/wordprocessingml/2006/main" xmlns:w14="http://schemas.microsoft.com/office/word/2010/wordml" xmlns:w15="http://schemas.microsoft.com/office/word/2012/wordml" xmlns:w16cex="http://schemas.microsoft.com/office/word/2018/wordml/cex" xmlns:w16cid="http://schemas.microsoft.com/office/word/2016/wordml/cid" xmlns:w16="http://schemas.microsoft.com/office/word/2018/wordml" xmlns:w16sdtdh="http://schemas.microsoft.com/office/word/2020/wordml/sdtdatahash" xmlns:w16se="http://schemas.microsoft.com/office/word/2015/wordml/symex" mc:Ignorable="w14 w15 w16se w16cid w16 w16cex w16sdtdh">
   <w:docDefaults>
     <w:rPrDefault>
       <w:rPr>
-        <w:rFonts w:asciiTheme="minorHAnsi" w:hAnsiTheme="minorHAnsi" w:eastAsiaTheme="minorHAnsi" w:cstheme="minorBidi"/>
+        <w:rFonts w:asciiTheme="minorHAnsi" w:eastAsiaTheme="minorHAnsi" w:hAnsiTheme="minorHAnsi" w:cstheme="minorBidi"/>
         <w:sz w:val="22"/>
         <w:szCs w:val="22"/>
         <w:lang w:val="en-US" w:eastAsia="en-US" w:bidi="ar-SA"/>
@@ -462,17 +402,17 @@
       </w:pPr>
     </w:pPrDefault>
   </w:docDefaults>
-  <w:latentStyles w:defLockedState="0" w:defUIPriority="99" w:defSemiHidden="0" w:defUnhideWhenUsed="0" w:defQFormat="0" w:count="371">
+  <w:latentStyles w:defLockedState="0" w:defUIPriority="99" w:defSemiHidden="0" w:defUnhideWhenUsed="0" w:defQFormat="0" w:count="376">
     <w:lsdException w:name="Normal" w:uiPriority="0" w:qFormat="1"/>
     <w:lsdException w:name="heading 1" w:uiPriority="9" w:qFormat="1"/>
-    <w:lsdException w:name="heading 2" w:uiPriority="9" w:semiHidden="1" w:unhideWhenUsed="1" w:qFormat="1"/>
-    <w:lsdException w:name="heading 3" w:uiPriority="9" w:semiHidden="1" w:unhideWhenUsed="1" w:qFormat="1"/>
-    <w:lsdException w:name="heading 4" w:uiPriority="9" w:semiHidden="1" w:unhideWhenUsed="1" w:qFormat="1"/>
-    <w:lsdException w:name="heading 5" w:uiPriority="9" w:semiHidden="1" w:unhideWhenUsed="1" w:qFormat="1"/>
-    <w:lsdException w:name="heading 6" w:uiPriority="9" w:semiHidden="1" w:unhideWhenUsed="1" w:qFormat="1"/>
-    <w:lsdException w:name="heading 7" w:uiPriority="9" w:semiHidden="1" w:unhideWhenUsed="1" w:qFormat="1"/>
-    <w:lsdException w:name="heading 8" w:uiPriority="9" w:semiHidden="1" w:unhideWhenUsed="1" w:qFormat="1"/>
-    <w:lsdException w:name="heading 9" w:uiPriority="9" w:semiHidden="1" w:unhideWhenUsed="1" w:qFormat="1"/>
+    <w:lsdException w:name="heading 2" w:semiHidden="1" w:uiPriority="9" w:unhideWhenUsed="1" w:qFormat="1"/>
+    <w:lsdException w:name="heading 3" w:semiHidden="1" w:uiPriority="9" w:unhideWhenUsed="1" w:qFormat="1"/>
+    <w:lsdException w:name="heading 4" w:semiHidden="1" w:uiPriority="9" w:unhideWhenUsed="1" w:qFormat="1"/>
+    <w:lsdException w:name="heading 5" w:semiHidden="1" w:uiPriority="9" w:unhideWhenUsed="1" w:qFormat="1"/>
+    <w:lsdException w:name="heading 6" w:semiHidden="1" w:uiPriority="9" w:unhideWhenUsed="1" w:qFormat="1"/>
+    <w:lsdException w:name="heading 7" w:semiHidden="1" w:uiPriority="9" w:unhideWhenUsed="1" w:qFormat="1"/>
+    <w:lsdException w:name="heading 8" w:semiHidden="1" w:uiPriority="9" w:unhideWhenUsed="1" w:qFormat="1"/>
+    <w:lsdException w:name="heading 9" w:semiHidden="1" w:uiPriority="9" w:unhideWhenUsed="1" w:qFormat="1"/>
     <w:lsdException w:name="index 1" w:semiHidden="1" w:unhideWhenUsed="1"/>
     <w:lsdException w:name="index 2" w:semiHidden="1" w:unhideWhenUsed="1"/>
     <w:lsdException w:name="index 3" w:semiHidden="1" w:unhideWhenUsed="1"/>
@@ -482,22 +422,22 @@
     <w:lsdException w:name="index 7" w:semiHidden="1" w:unhideWhenUsed="1"/>
     <w:lsdException w:name="index 8" w:semiHidden="1" w:unhideWhenUsed="1"/>
     <w:lsdException w:name="index 9" w:semiHidden="1" w:unhideWhenUsed="1"/>
-    <w:lsdException w:name="toc 1" w:uiPriority="39" w:semiHidden="1" w:unhideWhenUsed="1"/>
-    <w:lsdException w:name="toc 2" w:uiPriority="39" w:semiHidden="1" w:unhideWhenUsed="1"/>
-    <w:lsdException w:name="toc 3" w:uiPriority="39" w:semiHidden="1" w:unhideWhenUsed="1"/>
-    <w:lsdException w:name="toc 4" w:uiPriority="39" w:semiHidden="1" w:unhideWhenUsed="1"/>
-    <w:lsdException w:name="toc 5" w:uiPriority="39" w:semiHidden="1" w:unhideWhenUsed="1"/>
-    <w:lsdException w:name="toc 6" w:uiPriority="39" w:semiHidden="1" w:unhideWhenUsed="1"/>
-    <w:lsdException w:name="toc 7" w:uiPriority="39" w:semiHidden="1" w:unhideWhenUsed="1"/>
-    <w:lsdException w:name="toc 8" w:uiPriority="39" w:semiHidden="1" w:unhideWhenUsed="1"/>
-    <w:lsdException w:name="toc 9" w:uiPriority="39" w:semiHidden="1" w:unhideWhenUsed="1"/>
+    <w:lsdException w:name="toc 1" w:semiHidden="1" w:uiPriority="39" w:unhideWhenUsed="1"/>
+    <w:lsdException w:name="toc 2" w:semiHidden="1" w:uiPriority="39" w:unhideWhenUsed="1"/>
+    <w:lsdException w:name="toc 3" w:semiHidden="1" w:uiPriority="39" w:unhideWhenUsed="1"/>
+    <w:lsdException w:name="toc 4" w:semiHidden="1" w:uiPriority="39" w:unhideWhenUsed="1"/>
+    <w:lsdException w:name="toc 5" w:semiHidden="1" w:uiPriority="39" w:unhideWhenUsed="1"/>
+    <w:lsdException w:name="toc 6" w:semiHidden="1" w:uiPriority="39" w:unhideWhenUsed="1"/>
+    <w:lsdException w:name="toc 7" w:semiHidden="1" w:uiPriority="39" w:unhideWhenUsed="1"/>
+    <w:lsdException w:name="toc 8" w:semiHidden="1" w:uiPriority="39" w:unhideWhenUsed="1"/>
+    <w:lsdException w:name="toc 9" w:semiHidden="1" w:uiPriority="39" w:unhideWhenUsed="1"/>
     <w:lsdException w:name="Normal Indent" w:semiHidden="1" w:unhideWhenUsed="1"/>
     <w:lsdException w:name="footnote text" w:semiHidden="1" w:unhideWhenUsed="1"/>
     <w:lsdException w:name="annotation text" w:semiHidden="1" w:unhideWhenUsed="1"/>
     <w:lsdException w:name="header" w:semiHidden="1" w:unhideWhenUsed="1"/>
     <w:lsdException w:name="footer" w:semiHidden="1" w:unhideWhenUsed="1"/>
     <w:lsdException w:name="index heading" w:semiHidden="1" w:unhideWhenUsed="1"/>
-    <w:lsdException w:name="caption" w:uiPriority="35" w:semiHidden="1" w:unhideWhenUsed="1" w:qFormat="1"/>
+    <w:lsdException w:name="caption" w:semiHidden="1" w:uiPriority="35" w:unhideWhenUsed="1" w:qFormat="1"/>
     <w:lsdException w:name="table of figures" w:semiHidden="1" w:unhideWhenUsed="1"/>
     <w:lsdException w:name="envelope address" w:semiHidden="1" w:unhideWhenUsed="1"/>
     <w:lsdException w:name="envelope return" w:semiHidden="1" w:unhideWhenUsed="1"/>
@@ -528,7 +468,7 @@
     <w:lsdException w:name="Title" w:uiPriority="10" w:qFormat="1"/>
     <w:lsdException w:name="Closing" w:semiHidden="1" w:unhideWhenUsed="1"/>
     <w:lsdException w:name="Signature" w:semiHidden="1" w:unhideWhenUsed="1"/>
-    <w:lsdException w:name="Default Paragraph Font" w:uiPriority="1" w:semiHidden="1" w:unhideWhenUsed="1"/>
+    <w:lsdException w:name="Default Paragraph Font" w:semiHidden="1" w:uiPriority="1" w:unhideWhenUsed="1"/>
     <w:lsdException w:name="Body Text" w:semiHidden="1" w:unhideWhenUsed="1"/>
     <w:lsdException w:name="Body Text Indent" w:semiHidden="1" w:unhideWhenUsed="1"/>
     <w:lsdException w:name="List Continue" w:semiHidden="1" w:unhideWhenUsed="1"/>
@@ -568,7 +508,6 @@
     <w:lsdException w:name="HTML Sample" w:semiHidden="1" w:unhideWhenUsed="1"/>
     <w:lsdException w:name="HTML Typewriter" w:semiHidden="1" w:unhideWhenUsed="1"/>
     <w:lsdException w:name="HTML Variable" w:semiHidden="1" w:unhideWhenUsed="1"/>
-    <w:lsdException w:name="Normal Table" w:semiHidden="1" w:unhideWhenUsed="1"/>
     <w:lsdException w:name="annotation subject" w:semiHidden="1" w:unhideWhenUsed="1"/>
     <w:lsdException w:name="No List" w:semiHidden="1" w:unhideWhenUsed="1"/>
     <w:lsdException w:name="Outline List 1" w:semiHidden="1" w:unhideWhenUsed="1"/>
@@ -611,11 +550,8 @@
     <w:lsdException w:name="Table Contemporary" w:semiHidden="1" w:unhideWhenUsed="1"/>
     <w:lsdException w:name="Table Elegant" w:semiHidden="1" w:unhideWhenUsed="1"/>
     <w:lsdException w:name="Table Professional" w:semiHidden="1" w:unhideWhenUsed="1"/>
-    <w:lsdException w:name="Table Subtle 1" w:semiHidden="1" w:unhideWhenUsed="1"/>
     <w:lsdException w:name="Table Subtle 2" w:semiHidden="1" w:unhideWhenUsed="1"/>
     <w:lsdException w:name="Table Web 1" w:semiHidden="1" w:unhideWhenUsed="1"/>
-    <w:lsdException w:name="Table Web 2" w:semiHidden="1" w:unhideWhenUsed="1"/>
-    <w:lsdException w:name="Table Web 3" w:semiHidden="1" w:unhideWhenUsed="1"/>
     <w:lsdException w:name="Balloon Text" w:semiHidden="1" w:unhideWhenUsed="1"/>
     <w:lsdException w:name="Table Grid" w:uiPriority="39"/>
     <w:lsdException w:name="Table Theme" w:semiHidden="1" w:unhideWhenUsed="1"/>
@@ -728,8 +664,8 @@
     <w:lsdException w:name="Subtle Reference" w:uiPriority="31" w:qFormat="1"/>
     <w:lsdException w:name="Intense Reference" w:uiPriority="32" w:qFormat="1"/>
     <w:lsdException w:name="Book Title" w:uiPriority="33" w:qFormat="1"/>
-    <w:lsdException w:name="Bibliography" w:uiPriority="37" w:semiHidden="1" w:unhideWhenUsed="1"/>
-    <w:lsdException w:name="TOC Heading" w:uiPriority="39" w:semiHidden="1" w:unhideWhenUsed="1" w:qFormat="1"/>
+    <w:lsdException w:name="Bibliography" w:semiHidden="1" w:uiPriority="37" w:unhideWhenUsed="1"/>
+    <w:lsdException w:name="TOC Heading" w:semiHidden="1" w:uiPriority="39" w:unhideWhenUsed="1" w:qFormat="1"/>
     <w:lsdException w:name="Plain Table 1" w:uiPriority="41"/>
     <w:lsdException w:name="Plain Table 2" w:uiPriority="42"/>
     <w:lsdException w:name="Plain Table 3" w:uiPriority="43"/>
@@ -834,18 +770,85 @@
     <w:lsdException w:name="List Table 5 Dark Accent 6" w:uiPriority="50"/>
     <w:lsdException w:name="List Table 6 Colorful Accent 6" w:uiPriority="51"/>
     <w:lsdException w:name="List Table 7 Colorful Accent 6" w:uiPriority="52"/>
+    <w:lsdException w:name="Mention" w:semiHidden="1" w:unhideWhenUsed="1"/>
+    <w:lsdException w:name="Smart Hyperlink" w:semiHidden="1" w:unhideWhenUsed="1"/>
+    <w:lsdException w:name="Hashtag" w:semiHidden="1" w:unhideWhenUsed="1"/>
+    <w:lsdException w:name="Unresolved Mention" w:semiHidden="1" w:unhideWhenUsed="1"/>
+    <w:lsdException w:name="Smart Link" w:semiHidden="1" w:unhideWhenUsed="1"/>
   </w:latentStyles>
-  <w:style w:type="paragraph" w:styleId="Normal" w:default="1">
+  <w:style w:type="paragraph" w:default="1" w:styleId="Normal">
     <w:name w:val="Normal"/>
     <w:qFormat/>
   </w:style>
-  <w:style w:type="character" w:styleId="DefaultParagraphFont" w:default="1">
+  <w:style w:type="paragraph" w:styleId="Heading1">
+    <w:name w:val="heading 1"/>
+    <w:basedOn w:val="Normal"/>
+    <w:next w:val="Normal"/>
+    <w:link w:val="Heading1Char"/>
+    <w:uiPriority w:val="9"/>
+    <w:qFormat/>
+    <w:pPr>
+      <w:keepNext/>
+      <w:keepLines/>
+      <w:spacing w:before="240" w:after="0"/>
+      <w:outlineLvl w:val="0"/>
+    </w:pPr>
+    <w:rPr>
+      <w:rFonts w:asciiTheme="majorHAnsi" w:eastAsiaTheme="majorEastAsia" w:hAnsiTheme="majorHAnsi" w:cstheme="majorBidi"/>
+      <w:color w:val="2F5496" w:themeColor="accent1" w:themeShade="BF"/>
+      <w:sz w:val="32"/>
+      <w:szCs w:val="32"/>
+    </w:rPr>
+  </w:style>
+  <w:style w:type="paragraph" w:styleId="Heading2">
+    <w:name w:val="heading 2"/>
+    <w:basedOn w:val="Normal"/>
+    <w:next w:val="Normal"/>
+    <w:link w:val="Heading2Char"/>
+    <w:uiPriority w:val="9"/>
+    <w:unhideWhenUsed/>
+    <w:qFormat/>
+    <w:pPr>
+      <w:keepNext/>
+      <w:keepLines/>
+      <w:spacing w:before="40" w:after="0"/>
+      <w:outlineLvl w:val="1"/>
+    </w:pPr>
+    <w:rPr>
+      <w:rFonts w:asciiTheme="majorHAnsi" w:eastAsiaTheme="majorEastAsia" w:hAnsiTheme="majorHAnsi" w:cstheme="majorBidi"/>
+      <w:color w:val="2F5496" w:themeColor="accent1" w:themeShade="BF"/>
+      <w:sz w:val="26"/>
+      <w:szCs w:val="26"/>
+    </w:rPr>
+  </w:style>
+  <w:style w:type="paragraph" w:styleId="Heading3">
+    <w:name w:val="heading 3"/>
+    <w:basedOn w:val="Normal"/>
+    <w:next w:val="Normal"/>
+    <w:link w:val="Heading3Char"/>
+    <w:uiPriority w:val="9"/>
+    <w:unhideWhenUsed/>
+    <w:qFormat/>
+    <w:pPr>
+      <w:keepNext/>
+      <w:keepLines/>
+      <w:spacing w:before="40" w:after="0"/>
+      <w:outlineLvl w:val="2"/>
+    </w:pPr>
+    <w:rPr>
+      <w:rFonts w:asciiTheme="majorHAnsi" w:eastAsiaTheme="majorEastAsia" w:hAnsiTheme="majorHAnsi" w:cstheme="majorBidi"/>
+      <w:color w:val="1F3763" w:themeColor="accent1" w:themeShade="7F"/>
+      <w:sz w:val="24"/>
+      <w:szCs w:val="24"/>
+    </w:rPr>
+  </w:style>
+  <w:style w:type="character" w:default="1" w:styleId="DefaultParagraphFont">
     <w:name w:val="Default Paragraph Font"/>
     <w:uiPriority w:val="1"/>
     <w:semiHidden/>
     <w:unhideWhenUsed/>
   </w:style>
-  <w:style w:type="table" w:styleId="TableNormal" w:default="1">
+  <w:style w:type="table" w:default="1" w:styleId="TableNormal">
     <w:name w:val="Normal Table"/>
     <w:uiPriority w:val="99"/>
     <w:semiHidden/>
@@ -860,116 +863,54 @@
       </w:tblCellMar>
     </w:tblPr>
   </w:style>
-  <w:style w:type="numbering" w:styleId="NoList" w:default="1">
+  <w:style w:type="numbering" w:default="1" w:styleId="NoList">
     <w:name w:val="No List"/>
     <w:uiPriority w:val="99"/>
     <w:semiHidden/>
     <w:unhideWhenUsed/>
   </w:style>
-  <w:style xmlns:w14="http://schemas.microsoft.com/office/word/2010/wordml" xmlns:mc="http://schemas.openxmlformats.org/markup-compatibility/2006" xmlns:w="http://schemas.openxmlformats.org/wordprocessingml/2006/main" w:type="character" w:styleId="Heading1Char" w:customStyle="1" mc:Ignorable="w14">
-    <w:name xmlns:w="http://schemas.openxmlformats.org/wordprocessingml/2006/main" w:val="Heading 1 Char"/>
-    <w:basedOn xmlns:w="http://schemas.openxmlformats.org/wordprocessingml/2006/main" w:val="DefaultParagraphFont"/>
-    <w:link xmlns:w="http://schemas.openxmlformats.org/wordprocessingml/2006/main" w:val="Heading1"/>
-    <w:uiPriority xmlns:w="http://schemas.openxmlformats.org/wordprocessingml/2006/main" w:val="9"/>
-    <w:rPr xmlns:w="http://schemas.openxmlformats.org/wordprocessingml/2006/main">
-      <w:rFonts w:asciiTheme="majorHAnsi" w:hAnsiTheme="majorHAnsi" w:eastAsiaTheme="majorEastAsia" w:cstheme="majorBidi"/>
-      <w:color w:val="2E74B5" w:themeColor="accent1" w:themeShade="BF"/>
+  <w:style w:type="character" w:customStyle="1" w:styleId="Heading1Char">
+    <w:name w:val="Heading 1 Char"/>
+    <w:basedOn w:val="DefaultParagraphFont"/>
+    <w:link w:val="Heading1"/>
+    <w:uiPriority w:val="9"/>
+    <w:rPr>
+      <w:rFonts w:asciiTheme="majorHAnsi" w:eastAsiaTheme="majorEastAsia" w:hAnsiTheme="majorHAnsi" w:cstheme="majorBidi"/>
+      <w:color w:val="2F5496" w:themeColor="accent1" w:themeShade="BF"/>
       <w:sz w:val="32"/>
       <w:szCs w:val="32"/>
     </w:rPr>
   </w:style>
-  <w:style xmlns:w14="http://schemas.microsoft.com/office/word/2010/wordml" xmlns:mc="http://schemas.openxmlformats.org/markup-compatibility/2006" xmlns:w="http://schemas.openxmlformats.org/wordprocessingml/2006/main" w:type="paragraph" w:styleId="Heading1" mc:Ignorable="w14">
-    <w:name xmlns:w="http://schemas.openxmlformats.org/wordprocessingml/2006/main" w:val="heading 1"/>
-    <w:basedOn xmlns:w="http://schemas.openxmlformats.org/wordprocessingml/2006/main" w:val="Normal"/>
-    <w:next xmlns:w="http://schemas.openxmlformats.org/wordprocessingml/2006/main" w:val="Normal"/>
-    <w:link xmlns:w="http://schemas.openxmlformats.org/wordprocessingml/2006/main" w:val="Heading1Char"/>
-    <w:uiPriority xmlns:w="http://schemas.openxmlformats.org/wordprocessingml/2006/main" w:val="9"/>
-    <w:qFormat xmlns:w="http://schemas.openxmlformats.org/wordprocessingml/2006/main"/>
-    <w:pPr xmlns:w="http://schemas.openxmlformats.org/wordprocessingml/2006/main">
-      <w:keepNext xmlns:w="http://schemas.openxmlformats.org/wordprocessingml/2006/main"/>
-      <w:keepLines xmlns:w="http://schemas.openxmlformats.org/wordprocessingml/2006/main"/>
-      <w:spacing xmlns:w="http://schemas.openxmlformats.org/wordprocessingml/2006/main" w:before="240" w:after="0"/>
-      <w:outlineLvl xmlns:w="http://schemas.openxmlformats.org/wordprocessingml/2006/main" w:val="0"/>
-    </w:pPr>
-    <w:rPr xmlns:w="http://schemas.openxmlformats.org/wordprocessingml/2006/main">
-      <w:rFonts w:asciiTheme="majorHAnsi" w:hAnsiTheme="majorHAnsi" w:eastAsiaTheme="majorEastAsia" w:cstheme="majorBidi"/>
-      <w:color w:val="2E74B5" w:themeColor="accent1" w:themeShade="BF"/>
-      <w:sz w:val="32"/>
-      <w:szCs w:val="32"/>
-    </w:rPr>
-  </w:style>
-  <w:style xmlns:w14="http://schemas.microsoft.com/office/word/2010/wordml" xmlns:mc="http://schemas.openxmlformats.org/markup-compatibility/2006" xmlns:w="http://schemas.openxmlformats.org/wordprocessingml/2006/main" w:type="character" w:styleId="Heading2Char" w:customStyle="1" mc:Ignorable="w14">
-    <w:name xmlns:w="http://schemas.openxmlformats.org/wordprocessingml/2006/main" w:val="Heading 2 Char"/>
-    <w:basedOn xmlns:w="http://schemas.openxmlformats.org/wordprocessingml/2006/main" w:val="DefaultParagraphFont"/>
-    <w:link xmlns:w="http://schemas.openxmlformats.org/wordprocessingml/2006/main" w:val="Heading2"/>
-    <w:uiPriority xmlns:w="http://schemas.openxmlformats.org/wordprocessingml/2006/main" w:val="9"/>
-    <w:rPr xmlns:w="http://schemas.openxmlformats.org/wordprocessingml/2006/main">
-      <w:rFonts w:asciiTheme="majorHAnsi" w:hAnsiTheme="majorHAnsi" w:eastAsiaTheme="majorEastAsia" w:cstheme="majorBidi"/>
-      <w:color w:val="2E74B5" w:themeColor="accent1" w:themeShade="BF"/>
+  <w:style w:type="character" w:customStyle="1" w:styleId="Heading2Char">
+    <w:name w:val="Heading 2 Char"/>
+    <w:basedOn w:val="DefaultParagraphFont"/>
+    <w:link w:val="Heading2"/>
+    <w:uiPriority w:val="9"/>
+    <w:rPr>
+      <w:rFonts w:asciiTheme="majorHAnsi" w:eastAsiaTheme="majorEastAsia" w:hAnsiTheme="majorHAnsi" w:cstheme="majorBidi"/>
+      <w:color w:val="2F5496" w:themeColor="accent1" w:themeShade="BF"/>
       <w:sz w:val="26"/>
       <w:szCs w:val="26"/>
     </w:rPr>
   </w:style>
-  <w:style xmlns:w14="http://schemas.microsoft.com/office/word/2010/wordml" xmlns:mc="http://schemas.openxmlformats.org/markup-compatibility/2006" xmlns:w="http://schemas.openxmlformats.org/wordprocessingml/2006/main" w:type="paragraph" w:styleId="Heading2" mc:Ignorable="w14">
-    <w:name xmlns:w="http://schemas.openxmlformats.org/wordprocessingml/2006/main" w:val="heading 2"/>
-    <w:basedOn xmlns:w="http://schemas.openxmlformats.org/wordprocessingml/2006/main" w:val="Normal"/>
-    <w:next xmlns:w="http://schemas.openxmlformats.org/wordprocessingml/2006/main" w:val="Normal"/>
-    <w:link xmlns:w="http://schemas.openxmlformats.org/wordprocessingml/2006/main" w:val="Heading2Char"/>
-    <w:uiPriority xmlns:w="http://schemas.openxmlformats.org/wordprocessingml/2006/main" w:val="9"/>
-    <w:unhideWhenUsed xmlns:w="http://schemas.openxmlformats.org/wordprocessingml/2006/main"/>
-    <w:qFormat xmlns:w="http://schemas.openxmlformats.org/wordprocessingml/2006/main"/>
-    <w:pPr xmlns:w="http://schemas.openxmlformats.org/wordprocessingml/2006/main">
-      <w:keepNext xmlns:w="http://schemas.openxmlformats.org/wordprocessingml/2006/main"/>
-      <w:keepLines xmlns:w="http://schemas.openxmlformats.org/wordprocessingml/2006/main"/>
-      <w:spacing xmlns:w="http://schemas.openxmlformats.org/wordprocessingml/2006/main" w:before="40" w:after="0"/>
-      <w:outlineLvl xmlns:w="http://schemas.openxmlformats.org/wordprocessingml/2006/main" w:val="1"/>
-    </w:pPr>
-    <w:rPr xmlns:w="http://schemas.openxmlformats.org/wordprocessingml/2006/main">
-      <w:rFonts w:asciiTheme="majorHAnsi" w:hAnsiTheme="majorHAnsi" w:eastAsiaTheme="majorEastAsia" w:cstheme="majorBidi"/>
-      <w:color w:val="2E74B5" w:themeColor="accent1" w:themeShade="BF"/>
-      <w:sz w:val="26"/>
-      <w:szCs w:val="26"/>
-    </w:rPr>
-  </w:style>
-  <w:style xmlns:w14="http://schemas.microsoft.com/office/word/2010/wordml" xmlns:mc="http://schemas.openxmlformats.org/markup-compatibility/2006" xmlns:w="http://schemas.openxmlformats.org/wordprocessingml/2006/main" w:type="character" w:styleId="Heading3Char" w:customStyle="1" mc:Ignorable="w14">
-    <w:name xmlns:w="http://schemas.openxmlformats.org/wordprocessingml/2006/main" w:val="Heading 3 Char"/>
-    <w:basedOn xmlns:w="http://schemas.openxmlformats.org/wordprocessingml/2006/main" w:val="DefaultParagraphFont"/>
-    <w:link xmlns:w="http://schemas.openxmlformats.org/wordprocessingml/2006/main" w:val="Heading3"/>
-    <w:uiPriority xmlns:w="http://schemas.openxmlformats.org/wordprocessingml/2006/main" w:val="9"/>
-    <w:rPr xmlns:w="http://schemas.openxmlformats.org/wordprocessingml/2006/main">
-      <w:rFonts w:asciiTheme="majorHAnsi" w:hAnsiTheme="majorHAnsi" w:eastAsiaTheme="majorEastAsia" w:cstheme="majorBidi"/>
-      <w:color w:val="1F4D78" w:themeColor="accent1" w:themeShade="7F"/>
+  <w:style w:type="character" w:customStyle="1" w:styleId="Heading3Char">
+    <w:name w:val="Heading 3 Char"/>
+    <w:basedOn w:val="DefaultParagraphFont"/>
+    <w:link w:val="Heading3"/>
+    <w:uiPriority w:val="9"/>
+    <w:rPr>
+      <w:rFonts w:asciiTheme="majorHAnsi" w:eastAsiaTheme="majorEastAsia" w:hAnsiTheme="majorHAnsi" w:cstheme="majorBidi"/>
+      <w:color w:val="1F3763" w:themeColor="accent1" w:themeShade="7F"/>
       <w:sz w:val="24"/>
       <w:szCs w:val="24"/>
     </w:rPr>
   </w:style>
-  <w:style xmlns:w14="http://schemas.microsoft.com/office/word/2010/wordml" xmlns:mc="http://schemas.openxmlformats.org/markup-compatibility/2006" xmlns:w="http://schemas.openxmlformats.org/wordprocessingml/2006/main" w:type="paragraph" w:styleId="Heading3" mc:Ignorable="w14">
-    <w:name xmlns:w="http://schemas.openxmlformats.org/wordprocessingml/2006/main" w:val="heading 3"/>
-    <w:basedOn xmlns:w="http://schemas.openxmlformats.org/wordprocessingml/2006/main" w:val="Normal"/>
-    <w:next xmlns:w="http://schemas.openxmlformats.org/wordprocessingml/2006/main" w:val="Normal"/>
-    <w:link xmlns:w="http://schemas.openxmlformats.org/wordprocessingml/2006/main" w:val="Heading3Char"/>
-    <w:uiPriority xmlns:w="http://schemas.openxmlformats.org/wordprocessingml/2006/main" w:val="9"/>
-    <w:unhideWhenUsed xmlns:w="http://schemas.openxmlformats.org/wordprocessingml/2006/main"/>
-    <w:qFormat xmlns:w="http://schemas.openxmlformats.org/wordprocessingml/2006/main"/>
-    <w:pPr xmlns:w="http://schemas.openxmlformats.org/wordprocessingml/2006/main">
-      <w:keepNext xmlns:w="http://schemas.openxmlformats.org/wordprocessingml/2006/main"/>
-      <w:keepLines xmlns:w="http://schemas.openxmlformats.org/wordprocessingml/2006/main"/>
-      <w:spacing xmlns:w="http://schemas.openxmlformats.org/wordprocessingml/2006/main" w:before="40" w:after="0"/>
-      <w:outlineLvl xmlns:w="http://schemas.openxmlformats.org/wordprocessingml/2006/main" w:val="2"/>
-    </w:pPr>
-    <w:rPr xmlns:w="http://schemas.openxmlformats.org/wordprocessingml/2006/main">
-      <w:rFonts w:asciiTheme="majorHAnsi" w:hAnsiTheme="majorHAnsi" w:eastAsiaTheme="majorEastAsia" w:cstheme="majorBidi"/>
-      <w:color w:val="1F4D78" w:themeColor="accent1" w:themeShade="7F"/>
-      <w:sz w:val="24"/>
-      <w:szCs w:val="24"/>
-    </w:rPr>
-  </w:style>
-  <w:style xmlns:w14="http://schemas.microsoft.com/office/word/2010/wordml" xmlns:mc="http://schemas.openxmlformats.org/markup-compatibility/2006" xmlns:w="http://schemas.openxmlformats.org/wordprocessingml/2006/main" w:type="character" w:styleId="Hyperlink" mc:Ignorable="w14">
-    <w:name xmlns:w="http://schemas.openxmlformats.org/wordprocessingml/2006/main" w:val="Hyperlink"/>
-    <w:basedOn xmlns:w="http://schemas.openxmlformats.org/wordprocessingml/2006/main" w:val="DefaultParagraphFont"/>
-    <w:uiPriority xmlns:w="http://schemas.openxmlformats.org/wordprocessingml/2006/main" w:val="99"/>
-    <w:unhideWhenUsed xmlns:w="http://schemas.openxmlformats.org/wordprocessingml/2006/main"/>
-    <w:rPr xmlns:w="http://schemas.openxmlformats.org/wordprocessingml/2006/main">
+  <w:style w:type="character" w:styleId="Hyperlink">
+    <w:name w:val="Hyperlink"/>
+    <w:basedOn w:val="DefaultParagraphFont"/>
+    <w:uiPriority w:val="99"/>
+    <w:unhideWhenUsed/>
+    <w:rPr>
       <w:color w:val="0563C1" w:themeColor="hyperlink"/>
       <w:u w:val="single"/>
     </w:rPr>

</xml_diff>